<commit_message>
acrescimo dos documentos e modelo
</commit_message>
<xml_diff>
--- a/DOCUMENTO_DE_VISÃO_CONDOMINIO_V0.docx
+++ b/DOCUMENTO_DE_VISÃO_CONDOMINIO_V0.docx
@@ -956,7 +956,23 @@
           <w:sz w:val="24"/>
           <w:szCs w:val="24"/>
         </w:rPr>
-        <w:t xml:space="preserve">condomínios e suas respectivas unidades. Por condomínio entende-se prédios compostos de unidades de apartamentos e conjuntos de casas compondo um ambiente reservado e tendo uma administração centralizada. Após cadastrados o condomínio e com suas respectivas unidades (casas e a partamentos ), o sistema passará a controlar os gastos, possíveis receitas, e os pagamentos efetuados pelos condôminos. O sistema permitirá consultas sobre as despesas e receitas e pagamentos aos condôminos sendo que os acessos serão liberados a depender o perfil de cada condômino usuário do sistema.   </w:t>
+        <w:t xml:space="preserve">condomínios e suas respectivas unidades. Por condomínio entende-se prédios compostos de unidades de apartamentos e conjuntos de casas compondo um ambiente reservado e tendo uma administração centralizada. Após cadastrados o condomínio e com suas respectivas unidades (casas e  </w:t>
+      </w:r>
+      <w:r>
+        <w:rPr>
+          <w:rFonts w:ascii="Arial" w:hAnsi="Arial" w:cs="Arial"/>
+          <w:sz w:val="24"/>
+          <w:szCs w:val="24"/>
+        </w:rPr>
+        <w:t>apartamentos</w:t>
+      </w:r>
+      <w:r>
+        <w:rPr>
+          <w:rFonts w:ascii="Arial" w:hAnsi="Arial" w:cs="Arial"/>
+          <w:sz w:val="24"/>
+          <w:szCs w:val="24"/>
+        </w:rPr>
+        <w:t xml:space="preserve"> ), o sistema passará a controlar os gastos, possíveis receitas, e os pagamentos efetuados pelos condôminos. O sistema permitirá consultas sobre as despesas e receitas e pagamentos aos condôminos sendo que os acessos serão liberados a depender o perfil de cada condômino usuário do sistema.   </w:t>
       </w:r>
     </w:p>
     <w:p>
@@ -1798,15 +1814,15 @@
           <w:sz w:val="24"/>
           <w:szCs w:val="24"/>
         </w:rPr>
-        <w:t xml:space="preserve"> Síndicos e moradores de condomínios de pequeno porte.</w:t>
-      </w:r>
-      <w:r>
-        <w:rPr>
-          <w:rFonts w:ascii="Arial" w:hAnsi="Arial" w:cs="Arial"/>
-          <w:sz w:val="24"/>
-          <w:szCs w:val="24"/>
-        </w:rPr>
-        <w:t>.</w:t>
+        <w:t xml:space="preserve"> Síndicos e moradores de condomínios de pequeno </w:t>
+      </w:r>
+      <w:r>
+        <w:rPr>
+          <w:rFonts w:ascii="Arial" w:hAnsi="Arial" w:cs="Arial"/>
+          <w:sz w:val="24"/>
+          <w:szCs w:val="24"/>
+        </w:rPr>
+        <w:t>porte.</w:t>
       </w:r>
     </w:p>
     <w:p>
@@ -2603,14 +2619,21 @@
                 <w:rFonts w:cs="Arial"/>
                 <w:szCs w:val="24"/>
               </w:rPr>
-              <w:t>Gerencia  o sistema como um todo, cuidando de seu bom funcionamento.</w:t>
-            </w:r>
-            <w:r>
-              <w:rPr>
-                <w:rFonts w:cs="Arial"/>
-                <w:szCs w:val="24"/>
-              </w:rPr>
-              <w:t>.</w:t>
+              <w:t>Gerencia o</w:t>
+            </w:r>
+            <w:r>
+              <w:rPr>
+                <w:rFonts w:cs="Arial"/>
+                <w:szCs w:val="24"/>
+              </w:rPr>
+              <w:t xml:space="preserve"> sistema como um todo, cuidando de seu bom </w:t>
+            </w:r>
+            <w:r>
+              <w:rPr>
+                <w:rFonts w:cs="Arial"/>
+                <w:szCs w:val="24"/>
+              </w:rPr>
+              <w:t>funcionamento.</w:t>
             </w:r>
           </w:p>
         </w:tc>
@@ -2640,7 +2663,14 @@
                 <w:szCs w:val="24"/>
               </w:rPr>
               <w:lastRenderedPageBreak/>
-              <w:t>através do próprio sistema..</w:t>
+              <w:t xml:space="preserve">através do próprio </w:t>
+            </w:r>
+            <w:r>
+              <w:rPr>
+                <w:rFonts w:cs="Arial"/>
+                <w:szCs w:val="24"/>
+              </w:rPr>
+              <w:t>sistema.</w:t>
             </w:r>
           </w:p>
         </w:tc>
@@ -2916,7 +2946,7 @@
           <w:sz w:val="28"/>
           <w:szCs w:val="28"/>
         </w:rPr>
-        <w:t>Condomino</w:t>
+        <w:t>Condômino</w:t>
       </w:r>
     </w:p>
     <w:p>
@@ -3044,10 +3074,12 @@
               <w:t>Capacidade de</w:t>
             </w:r>
             <w:r>
-              <w:t xml:space="preserve"> obter as informações necessárias.</w:t>
-            </w:r>
-            <w:r>
-              <w:t>.</w:t>
+              <w:t xml:space="preserve"> obter as informações </w:t>
+            </w:r>
+            <w:bookmarkStart w:id="0" w:name="_GoBack"/>
+            <w:bookmarkEnd w:id="0"/>
+            <w:r>
+              <w:t>necessárias.</w:t>
             </w:r>
           </w:p>
         </w:tc>
@@ -4068,16 +4100,7 @@
                 <w:rFonts w:cs="Arial"/>
                 <w:szCs w:val="24"/>
               </w:rPr>
-              <w:t>Permite o acompanhamento dos processos administrativos relacionado</w:t>
-            </w:r>
-            <w:bookmarkStart w:id="0" w:name="_GoBack"/>
-            <w:bookmarkEnd w:id="0"/>
-            <w:r>
-              <w:rPr>
-                <w:rFonts w:cs="Arial"/>
-                <w:szCs w:val="24"/>
-              </w:rPr>
-              <w:t>s ao condomínio.</w:t>
+              <w:t>Permite o acompanhamento dos processos administrativos relacionados ao condomínio.</w:t>
             </w:r>
           </w:p>
         </w:tc>
@@ -7209,7 +7232,7 @@
 </file>
 
 <file path=customXml/itemProps1.xml><?xml version="1.0" encoding="utf-8"?>
-<ds:datastoreItem xmlns:ds="http://schemas.openxmlformats.org/officeDocument/2006/customXml" ds:itemID="{AFCA1106-9FA3-44D5-A9B5-F5A0FABAE8F2}">
+<ds:datastoreItem xmlns:ds="http://schemas.openxmlformats.org/officeDocument/2006/customXml" ds:itemID="{E15678CB-BE36-4019-953D-1EDA97F5D07E}">
   <ds:schemaRefs>
     <ds:schemaRef ds:uri="http://schemas.openxmlformats.org/officeDocument/2006/bibliography"/>
   </ds:schemaRefs>

</xml_diff>